<commit_message>
added file descriptions for front-end part
</commit_message>
<xml_diff>
--- a/Files Description.docx
+++ b/Files Description.docx
@@ -37,36 +37,44 @@
           <w:b/>
           <w:bCs/>
         </w:rPr>
-        <w:t xml:space="preserve">Final Project – </w:t>
-      </w:r>
-      <w:r>
+        <w:t>Final Project – Files Description</w:t>
+      </w:r>
+    </w:p>
+    <w:p>
+      <w:pPr>
+        <w:spacing w:line="360" w:lineRule="auto"/>
+        <w:jc w:val="center"/>
         <w:rPr>
           <w:rFonts w:ascii="Times New Roman" w:hAnsi="Times New Roman" w:cs="Times New Roman"/>
           <w:b/>
           <w:bCs/>
         </w:rPr>
-        <w:t>Files Description</w:t>
-      </w:r>
+      </w:pPr>
     </w:p>
     <w:p>
       <w:pPr>
         <w:spacing w:line="360" w:lineRule="auto"/>
-        <w:jc w:val="center"/>
         <w:rPr>
           <w:rFonts w:ascii="Times New Roman" w:hAnsi="Times New Roman" w:cs="Times New Roman"/>
           <w:b/>
           <w:bCs/>
         </w:rPr>
       </w:pPr>
-    </w:p>
-    <w:p>
-      <w:pPr>
-        <w:spacing w:line="360" w:lineRule="auto"/>
+      <w:r>
         <w:rPr>
           <w:rFonts w:ascii="Times New Roman" w:hAnsi="Times New Roman" w:cs="Times New Roman"/>
           <w:b/>
           <w:bCs/>
         </w:rPr>
+        <w:t>Back-end:</w:t>
+      </w:r>
+    </w:p>
+    <w:p>
+      <w:pPr>
+        <w:spacing w:line="360" w:lineRule="auto"/>
+        <w:rPr>
+          <w:rFonts w:ascii="Times New Roman" w:hAnsi="Times New Roman" w:cs="Times New Roman"/>
+        </w:rPr>
       </w:pPr>
       <w:r>
         <w:rPr>
@@ -74,7 +82,13 @@
           <w:b/>
           <w:bCs/>
         </w:rPr>
-        <w:t>Back-end:</w:t>
+        <w:t>app.py</w:t>
+      </w:r>
+      <w:r>
+        <w:rPr>
+          <w:rFonts w:ascii="Times New Roman" w:hAnsi="Times New Roman" w:cs="Times New Roman"/>
+        </w:rPr>
+        <w:t>: Back-end python script for this project. Details for each use case can be found under use cases explanation file. Languages used in this script are Python and SQL.</w:t>
       </w:r>
     </w:p>
     <w:p>
@@ -90,13 +104,31 @@
           <w:b/>
           <w:bCs/>
         </w:rPr>
-        <w:t>app.py</w:t>
-      </w:r>
-      <w:r>
-        <w:rPr>
-          <w:rFonts w:ascii="Times New Roman" w:hAnsi="Times New Roman" w:cs="Times New Roman"/>
-        </w:rPr>
-        <w:t>: Back-end python script for this project. Details for each use case can be found under use cases explanation file. Languages used in this script are Python and SQL.</w:t>
+        <w:t xml:space="preserve">responses.py: </w:t>
+      </w:r>
+      <w:r>
+        <w:rPr>
+          <w:rFonts w:ascii="Times New Roman" w:hAnsi="Times New Roman" w:cs="Times New Roman"/>
+        </w:rPr>
+        <w:t>Classes to manage return responses to front-end. This file also includes classes for each user</w:t>
+      </w:r>
+      <w:r>
+        <w:rPr>
+          <w:rFonts w:ascii="Times New Roman" w:hAnsi="Times New Roman" w:cs="Times New Roman"/>
+        </w:rPr>
+        <w:t xml:space="preserve"> and their data</w:t>
+      </w:r>
+      <w:r>
+        <w:rPr>
+          <w:rFonts w:ascii="Times New Roman" w:hAnsi="Times New Roman" w:cs="Times New Roman"/>
+        </w:rPr>
+        <w:t>; customer</w:t>
+      </w:r>
+      <w:r>
+        <w:rPr>
+          <w:rFonts w:ascii="Times New Roman" w:hAnsi="Times New Roman" w:cs="Times New Roman"/>
+        </w:rPr>
+        <w:t>, booking agent, and airline staff.</w:t>
       </w:r>
     </w:p>
     <w:p>
@@ -106,64 +138,474 @@
           <w:rFonts w:ascii="Times New Roman" w:hAnsi="Times New Roman" w:cs="Times New Roman"/>
         </w:rPr>
       </w:pPr>
-      <w:r>
+    </w:p>
+    <w:p>
+      <w:pPr>
+        <w:spacing w:line="360" w:lineRule="auto"/>
         <w:rPr>
           <w:rFonts w:ascii="Times New Roman" w:hAnsi="Times New Roman" w:cs="Times New Roman"/>
           <w:b/>
           <w:bCs/>
         </w:rPr>
-        <w:t xml:space="preserve">responses.py: </w:t>
-      </w:r>
-      <w:r>
-        <w:rPr>
-          <w:rFonts w:ascii="Times New Roman" w:hAnsi="Times New Roman" w:cs="Times New Roman"/>
-        </w:rPr>
-        <w:t>Classes to manage return responses to front-end. This file also includes classes for each user</w:t>
-      </w:r>
-      <w:r>
-        <w:rPr>
-          <w:rFonts w:ascii="Times New Roman" w:hAnsi="Times New Roman" w:cs="Times New Roman"/>
-        </w:rPr>
-        <w:t xml:space="preserve"> and their data</w:t>
-      </w:r>
-      <w:r>
-        <w:rPr>
-          <w:rFonts w:ascii="Times New Roman" w:hAnsi="Times New Roman" w:cs="Times New Roman"/>
-        </w:rPr>
-        <w:t>; customer</w:t>
-      </w:r>
-      <w:r>
-        <w:rPr>
-          <w:rFonts w:ascii="Times New Roman" w:hAnsi="Times New Roman" w:cs="Times New Roman"/>
-        </w:rPr>
-        <w:t>, booking agent, and airline staff.</w:t>
-      </w:r>
-    </w:p>
-    <w:p>
-      <w:pPr>
-        <w:spacing w:line="360" w:lineRule="auto"/>
-        <w:rPr>
-          <w:rFonts w:ascii="Times New Roman" w:hAnsi="Times New Roman" w:cs="Times New Roman"/>
-        </w:rPr>
-      </w:pPr>
-    </w:p>
-    <w:p>
-      <w:pPr>
-        <w:spacing w:line="360" w:lineRule="auto"/>
+      </w:pPr>
+      <w:r>
         <w:rPr>
           <w:rFonts w:ascii="Times New Roman" w:hAnsi="Times New Roman" w:cs="Times New Roman"/>
           <w:b/>
           <w:bCs/>
         </w:rPr>
-      </w:pPr>
-      <w:r>
+        <w:t>Front-end:</w:t>
+      </w:r>
+    </w:p>
+    <w:p>
+      <w:pPr>
+        <w:spacing w:line="360" w:lineRule="auto"/>
+        <w:rPr>
+          <w:rFonts w:ascii="Times New Roman" w:hAnsi="Times New Roman" w:cs="Times New Roman"/>
+        </w:rPr>
+      </w:pPr>
+      <w:r>
+        <w:rPr>
+          <w:rFonts w:ascii="Times New Roman" w:hAnsi="Times New Roman" w:cs="Times New Roman"/>
+        </w:rPr>
+        <w:t xml:space="preserve">The front-end is built with react; hence, all the components are made with </w:t>
+      </w:r>
+      <w:proofErr w:type="spellStart"/>
+      <w:r>
+        <w:rPr>
+          <w:rFonts w:ascii="Times New Roman" w:hAnsi="Times New Roman" w:cs="Times New Roman"/>
+        </w:rPr>
+        <w:t>Javascript</w:t>
+      </w:r>
+      <w:proofErr w:type="spellEnd"/>
+      <w:r>
+        <w:rPr>
+          <w:rFonts w:ascii="Times New Roman" w:hAnsi="Times New Roman" w:cs="Times New Roman"/>
+        </w:rPr>
+        <w:t xml:space="preserve"> files paired with </w:t>
+      </w:r>
+      <w:proofErr w:type="spellStart"/>
+      <w:r>
+        <w:rPr>
+          <w:rFonts w:ascii="Times New Roman" w:hAnsi="Times New Roman" w:cs="Times New Roman"/>
+        </w:rPr>
+        <w:t>css</w:t>
+      </w:r>
+      <w:proofErr w:type="spellEnd"/>
+      <w:r>
+        <w:rPr>
+          <w:rFonts w:ascii="Times New Roman" w:hAnsi="Times New Roman" w:cs="Times New Roman"/>
+        </w:rPr>
+        <w:t xml:space="preserve"> files for styling. Furthermore, all React Components are made as classes instead of functions.</w:t>
+      </w:r>
+    </w:p>
+    <w:p>
+      <w:pPr>
+        <w:pStyle w:val="ListParagraph"/>
+        <w:numPr>
+          <w:ilvl w:val="0"/>
+          <w:numId w:val="1"/>
+        </w:numPr>
+        <w:spacing w:line="276" w:lineRule="auto"/>
+        <w:rPr>
+          <w:rFonts w:ascii="Andale Mono" w:hAnsi="Andale Mono" w:cs="Times New Roman"/>
+          <w:lang w:val="en-ID"/>
+        </w:rPr>
+      </w:pPr>
+      <w:r>
+        <w:rPr>
+          <w:rFonts w:ascii="Andale Mono" w:hAnsi="Andale Mono" w:cs="Times New Roman"/>
+          <w:lang w:val="en-ID"/>
+        </w:rPr>
+        <w:t>AddFlights.js is a component styled with AddFlights.css that contains the form for staffs to add a new flight into the system.</w:t>
+      </w:r>
+    </w:p>
+    <w:p>
+      <w:pPr>
+        <w:pStyle w:val="ListParagraph"/>
+        <w:numPr>
+          <w:ilvl w:val="0"/>
+          <w:numId w:val="1"/>
+        </w:numPr>
+        <w:spacing w:line="276" w:lineRule="auto"/>
+        <w:rPr>
+          <w:rFonts w:ascii="Andale Mono" w:hAnsi="Andale Mono" w:cs="Times New Roman"/>
+          <w:lang w:val="en-ID"/>
+        </w:rPr>
+      </w:pPr>
+      <w:r>
+        <w:rPr>
+          <w:rFonts w:ascii="Andale Mono" w:hAnsi="Andale Mono" w:cs="Times New Roman"/>
+          <w:lang w:val="en-ID"/>
+        </w:rPr>
+        <w:t>AgentCommissions.js is a component styled with AgentCommissions.css for agents to check the commissions that they have received.</w:t>
+      </w:r>
+    </w:p>
+    <w:p>
+      <w:pPr>
+        <w:pStyle w:val="ListParagraph"/>
+        <w:numPr>
+          <w:ilvl w:val="0"/>
+          <w:numId w:val="1"/>
+        </w:numPr>
+        <w:spacing w:line="276" w:lineRule="auto"/>
+        <w:rPr>
+          <w:rFonts w:ascii="Andale Mono" w:hAnsi="Andale Mono" w:cs="Times New Roman"/>
+          <w:lang w:val="en-ID"/>
+        </w:rPr>
+      </w:pPr>
+      <w:r>
+        <w:rPr>
+          <w:rFonts w:ascii="Andale Mono" w:hAnsi="Andale Mono" w:cs="Times New Roman"/>
+          <w:lang w:val="en-ID"/>
+        </w:rPr>
+        <w:t xml:space="preserve">AirlineAgent.js is a component styled with AirlineAgent.css for staff members to see specific information about the booking agents, and to add a booking agent into the system. </w:t>
+      </w:r>
+    </w:p>
+    <w:p>
+      <w:pPr>
+        <w:pStyle w:val="ListParagraph"/>
+        <w:numPr>
+          <w:ilvl w:val="0"/>
+          <w:numId w:val="1"/>
+        </w:numPr>
+        <w:spacing w:line="276" w:lineRule="auto"/>
+        <w:rPr>
+          <w:rFonts w:ascii="Andale Mono" w:hAnsi="Andale Mono" w:cs="Times New Roman"/>
+          <w:lang w:val="en-ID"/>
+        </w:rPr>
+      </w:pPr>
+      <w:r>
+        <w:rPr>
+          <w:rFonts w:ascii="Andale Mono" w:hAnsi="Andale Mono" w:cs="Times New Roman"/>
+          <w:lang w:val="en-ID"/>
+        </w:rPr>
+        <w:t>AirlineCustomer.js is a component styled with AirlineCustomer.css for staff members to search for customers and see the flights that they have booked.</w:t>
+      </w:r>
+    </w:p>
+    <w:p>
+      <w:pPr>
+        <w:pStyle w:val="ListParagraph"/>
+        <w:numPr>
+          <w:ilvl w:val="0"/>
+          <w:numId w:val="1"/>
+        </w:numPr>
+        <w:spacing w:line="276" w:lineRule="auto"/>
+        <w:rPr>
+          <w:rFonts w:ascii="Andale Mono" w:hAnsi="Andale Mono" w:cs="Times New Roman"/>
+          <w:lang w:val="en-ID"/>
+        </w:rPr>
+      </w:pPr>
+      <w:r>
+        <w:rPr>
+          <w:rFonts w:ascii="Andale Mono" w:hAnsi="Andale Mono" w:cs="Times New Roman"/>
+          <w:lang w:val="en-ID"/>
+        </w:rPr>
+        <w:t>AirlineReport.js is a component styled with AirlineReport.css for staff members to see the report of the airline that they are working for.</w:t>
+      </w:r>
+    </w:p>
+    <w:p>
+      <w:pPr>
+        <w:pStyle w:val="ListParagraph"/>
+        <w:numPr>
+          <w:ilvl w:val="0"/>
+          <w:numId w:val="1"/>
+        </w:numPr>
+        <w:spacing w:line="276" w:lineRule="auto"/>
+        <w:rPr>
+          <w:rFonts w:ascii="Andale Mono" w:hAnsi="Andale Mono" w:cs="Times New Roman"/>
+          <w:lang w:val="en-ID"/>
+        </w:rPr>
+      </w:pPr>
+      <w:r>
+        <w:rPr>
+          <w:rFonts w:ascii="Andale Mono" w:hAnsi="Andale Mono" w:cs="Times New Roman"/>
+          <w:lang w:val="en-ID"/>
+        </w:rPr>
+        <w:t>AirlineStaff.js is a component styled with AirlineStaff.css for staff members to search for other staff members and grant them permissions.</w:t>
+      </w:r>
+    </w:p>
+    <w:p>
+      <w:pPr>
+        <w:pStyle w:val="ListParagraph"/>
+        <w:numPr>
+          <w:ilvl w:val="0"/>
+          <w:numId w:val="1"/>
+        </w:numPr>
+        <w:spacing w:line="276" w:lineRule="auto"/>
+        <w:rPr>
+          <w:rFonts w:ascii="Andale Mono" w:hAnsi="Andale Mono" w:cs="Times New Roman"/>
+          <w:lang w:val="en-ID"/>
+        </w:rPr>
+      </w:pPr>
+      <w:r>
+        <w:rPr>
+          <w:rFonts w:ascii="Andale Mono" w:hAnsi="Andale Mono" w:cs="Times New Roman"/>
+          <w:lang w:val="en-ID"/>
+        </w:rPr>
+        <w:t>Airplanes.js is a component styled with Airplanes.css for staff members to see the airplanes that an airline has; they are also able to add airplanes through this component.</w:t>
+      </w:r>
+    </w:p>
+    <w:p>
+      <w:pPr>
+        <w:pStyle w:val="ListParagraph"/>
+        <w:numPr>
+          <w:ilvl w:val="0"/>
+          <w:numId w:val="1"/>
+        </w:numPr>
+        <w:spacing w:line="276" w:lineRule="auto"/>
+        <w:rPr>
+          <w:rFonts w:ascii="Andale Mono" w:hAnsi="Andale Mono" w:cs="Times New Roman"/>
+          <w:lang w:val="en-ID"/>
+        </w:rPr>
+      </w:pPr>
+      <w:r>
+        <w:rPr>
+          <w:rFonts w:ascii="Andale Mono" w:hAnsi="Andale Mono" w:cs="Times New Roman"/>
+          <w:lang w:val="en-ID"/>
+        </w:rPr>
+        <w:t>BookedFlights.js is a component styled with BookedFlights.css for customers and agents to look for flights that they have previously booked.</w:t>
+      </w:r>
+    </w:p>
+    <w:p>
+      <w:pPr>
+        <w:pStyle w:val="ListParagraph"/>
+        <w:numPr>
+          <w:ilvl w:val="0"/>
+          <w:numId w:val="1"/>
+        </w:numPr>
+        <w:spacing w:line="276" w:lineRule="auto"/>
+        <w:rPr>
+          <w:rFonts w:ascii="Andale Mono" w:hAnsi="Andale Mono" w:cs="Times New Roman"/>
+          <w:lang w:val="en-ID"/>
+        </w:rPr>
+      </w:pPr>
+      <w:r>
+        <w:rPr>
+          <w:rFonts w:ascii="Andale Mono" w:hAnsi="Andale Mono" w:cs="Times New Roman"/>
+          <w:lang w:val="en-ID"/>
+        </w:rPr>
+        <w:t>CustomerSpendings.js is a component styled with CustomerSpendings.css for customers to check how much they have spent on tickets.</w:t>
+      </w:r>
+    </w:p>
+    <w:p>
+      <w:pPr>
+        <w:pStyle w:val="ListParagraph"/>
+        <w:numPr>
+          <w:ilvl w:val="0"/>
+          <w:numId w:val="1"/>
+        </w:numPr>
+        <w:spacing w:line="276" w:lineRule="auto"/>
+        <w:rPr>
+          <w:rFonts w:ascii="Andale Mono" w:hAnsi="Andale Mono" w:cs="Times New Roman"/>
+          <w:lang w:val="en-ID"/>
+        </w:rPr>
+      </w:pPr>
+      <w:r>
+        <w:rPr>
+          <w:rFonts w:ascii="Andale Mono" w:hAnsi="Andale Mono" w:cs="Times New Roman"/>
+          <w:lang w:val="en-ID"/>
+        </w:rPr>
+        <w:t>FlightList.js is a component styled with FlightList.css to hold flight information.</w:t>
+      </w:r>
+    </w:p>
+    <w:p>
+      <w:pPr>
+        <w:pStyle w:val="ListParagraph"/>
+        <w:numPr>
+          <w:ilvl w:val="0"/>
+          <w:numId w:val="1"/>
+        </w:numPr>
+        <w:spacing w:line="276" w:lineRule="auto"/>
+        <w:rPr>
+          <w:rFonts w:ascii="Andale Mono" w:hAnsi="Andale Mono" w:cs="Times New Roman"/>
+          <w:lang w:val="en-ID"/>
+        </w:rPr>
+      </w:pPr>
+      <w:r>
+        <w:rPr>
+          <w:rFonts w:ascii="Andale Mono" w:hAnsi="Andale Mono" w:cs="Times New Roman"/>
+          <w:lang w:val="en-ID"/>
+        </w:rPr>
+        <w:t>Home.js is a component styled with Home.css that users will be redirected to as the main page of the website.</w:t>
+      </w:r>
+    </w:p>
+    <w:p>
+      <w:pPr>
+        <w:pStyle w:val="ListParagraph"/>
+        <w:numPr>
+          <w:ilvl w:val="0"/>
+          <w:numId w:val="1"/>
+        </w:numPr>
+        <w:spacing w:line="276" w:lineRule="auto"/>
+        <w:rPr>
+          <w:rFonts w:ascii="Andale Mono" w:hAnsi="Andale Mono" w:cs="Times New Roman"/>
+          <w:lang w:val="en-ID"/>
+        </w:rPr>
+      </w:pPr>
+      <w:r>
+        <w:rPr>
+          <w:rFonts w:ascii="Andale Mono" w:hAnsi="Andale Mono" w:cs="Times New Roman"/>
+          <w:lang w:val="en-ID"/>
+        </w:rPr>
+        <w:t>Login.js is a component styled with Login.css for users to login to the system.</w:t>
+      </w:r>
+    </w:p>
+    <w:p>
+      <w:pPr>
+        <w:pStyle w:val="ListParagraph"/>
+        <w:numPr>
+          <w:ilvl w:val="0"/>
+          <w:numId w:val="1"/>
+        </w:numPr>
+        <w:spacing w:line="276" w:lineRule="auto"/>
+        <w:rPr>
+          <w:rFonts w:ascii="Andale Mono" w:hAnsi="Andale Mono" w:cs="Times New Roman"/>
+          <w:lang w:val="en-ID"/>
+        </w:rPr>
+      </w:pPr>
+      <w:r>
+        <w:rPr>
+          <w:rFonts w:ascii="Andale Mono" w:hAnsi="Andale Mono" w:cs="Times New Roman"/>
+          <w:lang w:val="en-ID"/>
+        </w:rPr>
+        <w:lastRenderedPageBreak/>
+        <w:t>Register.js is a component styled with Register.css for users to register themselves into the system.</w:t>
+      </w:r>
+    </w:p>
+    <w:p>
+      <w:pPr>
+        <w:pStyle w:val="ListParagraph"/>
+        <w:numPr>
+          <w:ilvl w:val="0"/>
+          <w:numId w:val="1"/>
+        </w:numPr>
+        <w:spacing w:line="276" w:lineRule="auto"/>
+        <w:rPr>
+          <w:rFonts w:ascii="Andale Mono" w:hAnsi="Andale Mono" w:cs="Times New Roman"/>
+          <w:lang w:val="en-ID"/>
+        </w:rPr>
+      </w:pPr>
+      <w:r>
+        <w:rPr>
+          <w:rFonts w:ascii="Andale Mono" w:hAnsi="Andale Mono" w:cs="Times New Roman"/>
+          <w:lang w:val="en-ID"/>
+        </w:rPr>
+        <w:t xml:space="preserve">SearchFlights.js is a component styled with SearchFlights.css for users to search for a flight. The class </w:t>
+      </w:r>
+      <w:proofErr w:type="spellStart"/>
+      <w:r>
+        <w:rPr>
+          <w:rFonts w:ascii="Andale Mono" w:hAnsi="Andale Mono" w:cs="Times New Roman"/>
+          <w:lang w:val="en-ID"/>
+        </w:rPr>
+        <w:t>SearchFlight</w:t>
+      </w:r>
+      <w:proofErr w:type="spellEnd"/>
+      <w:r>
+        <w:rPr>
+          <w:rFonts w:ascii="Andale Mono" w:hAnsi="Andale Mono" w:cs="Times New Roman"/>
+          <w:lang w:val="en-ID"/>
+        </w:rPr>
+        <w:t xml:space="preserve"> uses the class </w:t>
+      </w:r>
+      <w:proofErr w:type="spellStart"/>
+      <w:r>
+        <w:rPr>
+          <w:rFonts w:ascii="Andale Mono" w:hAnsi="Andale Mono" w:cs="Times New Roman"/>
+          <w:lang w:val="en-ID"/>
+        </w:rPr>
+        <w:t>FlightList</w:t>
+      </w:r>
+      <w:proofErr w:type="spellEnd"/>
+      <w:r>
+        <w:rPr>
+          <w:rFonts w:ascii="Andale Mono" w:hAnsi="Andale Mono" w:cs="Times New Roman"/>
+          <w:lang w:val="en-ID"/>
+        </w:rPr>
+        <w:t xml:space="preserve"> to display the flights.</w:t>
+      </w:r>
+    </w:p>
+    <w:p>
+      <w:pPr>
+        <w:pStyle w:val="ListParagraph"/>
+        <w:numPr>
+          <w:ilvl w:val="0"/>
+          <w:numId w:val="1"/>
+        </w:numPr>
+        <w:spacing w:line="276" w:lineRule="auto"/>
+        <w:rPr>
+          <w:rFonts w:ascii="Andale Mono" w:hAnsi="Andale Mono" w:cs="Times New Roman"/>
+          <w:lang w:val="en-ID"/>
+        </w:rPr>
+      </w:pPr>
+      <w:r>
+        <w:rPr>
+          <w:rFonts w:ascii="Andale Mono" w:hAnsi="Andale Mono" w:cs="Times New Roman"/>
+          <w:lang w:val="en-ID"/>
+        </w:rPr>
+        <w:t xml:space="preserve">App.js is </w:t>
+      </w:r>
+      <w:r>
+        <w:rPr>
+          <w:rFonts w:ascii="Andale Mono" w:hAnsi="Andale Mono" w:cs="Times New Roman"/>
+          <w:lang w:val="en-ID"/>
+        </w:rPr>
+        <w:t>a component styled with App.css to be used as the root component of the react application.</w:t>
+      </w:r>
+    </w:p>
+    <w:p>
+      <w:pPr>
+        <w:pStyle w:val="ListParagraph"/>
+        <w:numPr>
+          <w:ilvl w:val="0"/>
+          <w:numId w:val="1"/>
+        </w:numPr>
+        <w:spacing w:line="276" w:lineRule="auto"/>
+        <w:rPr>
+          <w:rFonts w:ascii="Andale Mono" w:hAnsi="Andale Mono" w:cs="Times New Roman"/>
+          <w:lang w:val="en-ID"/>
+        </w:rPr>
+      </w:pPr>
+      <w:r>
+        <w:rPr>
+          <w:rFonts w:ascii="Andale Mono" w:hAnsi="Andale Mono" w:cs="Times New Roman"/>
+          <w:lang w:val="en-ID"/>
+        </w:rPr>
+        <w:t>Index.js is a component styled with Index.css to be the entry-point of the react application.</w:t>
+      </w:r>
+    </w:p>
+    <w:p>
+      <w:pPr>
+        <w:pStyle w:val="ListParagraph"/>
+        <w:numPr>
+          <w:ilvl w:val="0"/>
+          <w:numId w:val="1"/>
+        </w:numPr>
+        <w:spacing w:line="276" w:lineRule="auto"/>
+        <w:rPr>
+          <w:rFonts w:ascii="Andale Mono" w:hAnsi="Andale Mono" w:cs="Times New Roman"/>
+          <w:lang w:val="en-ID"/>
+        </w:rPr>
+      </w:pPr>
+      <w:r>
+        <w:rPr>
+          <w:rFonts w:ascii="Andale Mono" w:hAnsi="Andale Mono" w:cs="Times New Roman"/>
+          <w:lang w:val="en-ID"/>
+        </w:rPr>
+        <w:t>Utils.js is a file that has a utility class to hold constant values.</w:t>
+      </w:r>
+    </w:p>
+    <w:p>
+      <w:pPr>
+        <w:spacing w:line="360" w:lineRule="auto"/>
         <w:rPr>
           <w:rFonts w:ascii="Times New Roman" w:hAnsi="Times New Roman" w:cs="Times New Roman"/>
           <w:b/>
           <w:bCs/>
-        </w:rPr>
-        <w:t>Front-end:</w:t>
-      </w:r>
+          <w:lang w:val="en-ID"/>
+        </w:rPr>
+      </w:pPr>
     </w:p>
     <w:p>
       <w:pPr>
@@ -174,7 +616,7 @@
       </w:pPr>
     </w:p>
     <w:sectPr>
-      <w:headerReference w:type="default" r:id="rId6"/>
+      <w:headerReference w:type="default" r:id="rId7"/>
       <w:pgSz w:w="11900" w:h="16840"/>
       <w:pgMar w:top="1440" w:right="1440" w:bottom="1440" w:left="1440" w:header="708" w:footer="708" w:gutter="0"/>
       <w:cols w:space="708"/>
@@ -248,7 +690,20 @@
         <w:rFonts w:ascii="Times New Roman" w:hAnsi="Times New Roman" w:cs="Times New Roman"/>
       </w:rPr>
       <w:tab/>
-      <w:t xml:space="preserve">Derico </w:t>
+    </w:r>
+    <w:proofErr w:type="spellStart"/>
+    <w:r>
+      <w:rPr>
+        <w:rFonts w:ascii="Times New Roman" w:hAnsi="Times New Roman" w:cs="Times New Roman"/>
+      </w:rPr>
+      <w:t>Derico</w:t>
+    </w:r>
+    <w:proofErr w:type="spellEnd"/>
+    <w:r>
+      <w:rPr>
+        <w:rFonts w:ascii="Times New Roman" w:hAnsi="Times New Roman" w:cs="Times New Roman"/>
+      </w:rPr>
+      <w:t xml:space="preserve"> </w:t>
     </w:r>
     <w:proofErr w:type="spellStart"/>
     <w:r>
@@ -266,6 +721,103 @@
     </w:r>
   </w:p>
 </w:hdr>
+</file>
+
+<file path=word/numbering.xml><?xml version="1.0" encoding="utf-8"?>
+<w:numbering xmlns:wpc="http://schemas.microsoft.com/office/word/2010/wordprocessingCanvas" xmlns:cx="http://schemas.microsoft.com/office/drawing/2014/chartex" xmlns:cx1="http://schemas.microsoft.com/office/drawing/2015/9/8/chartex" xmlns:cx2="http://schemas.microsoft.com/office/drawing/2015/10/21/chartex" xmlns:cx3="http://schemas.microsoft.com/office/drawing/2016/5/9/chartex" xmlns:cx4="http://schemas.microsoft.com/office/drawing/2016/5/10/chartex" xmlns:cx5="http://schemas.microsoft.com/office/drawing/2016/5/11/chartex" xmlns:cx6="http://schemas.microsoft.com/office/drawing/2016/5/12/chartex" xmlns:cx7="http://schemas.microsoft.com/office/drawing/2016/5/13/chartex" xmlns:cx8="http://schemas.microsoft.com/office/drawing/2016/5/14/chartex" xmlns:mc="http://schemas.openxmlformats.org/markup-compatibility/2006" xmlns:aink="http://schemas.microsoft.com/office/drawing/2016/ink" xmlns:am3d="http://schemas.microsoft.com/office/drawing/2017/model3d" xmlns:o="urn:schemas-microsoft-com:office:office" xmlns:oel="http://schemas.microsoft.com/office/2019/extlst" xmlns:r="http://schemas.openxmlformats.org/officeDocument/2006/relationships" xmlns:m="http://schemas.openxmlformats.org/officeDocument/2006/math" xmlns:v="urn:schemas-microsoft-com:vml" xmlns:wp14="http://schemas.microsoft.com/office/word/2010/wordprocessingDrawing" xmlns:wp="http://schemas.openxmlformats.org/drawingml/2006/wordprocessingDrawing" xmlns:w10="urn:schemas-microsoft-com:office:word" xmlns:w="http://schemas.openxmlformats.org/wordprocessingml/2006/main" xmlns:w14="http://schemas.microsoft.com/office/word/2010/wordml" xmlns:w15="http://schemas.microsoft.com/office/word/2012/wordml" xmlns:w16cex="http://schemas.microsoft.com/office/word/2018/wordml/cex" xmlns:w16cid="http://schemas.microsoft.com/office/word/2016/wordml/cid" xmlns:w16="http://schemas.microsoft.com/office/word/2018/wordml" xmlns:w16sdtdh="http://schemas.microsoft.com/office/word/2020/wordml/sdtdatahash" xmlns:w16se="http://schemas.microsoft.com/office/word/2015/wordml/symex" xmlns:wpg="http://schemas.microsoft.com/office/word/2010/wordprocessingGroup" xmlns:wpi="http://schemas.microsoft.com/office/word/2010/wordprocessingInk" xmlns:wne="http://schemas.microsoft.com/office/word/2006/wordml" xmlns:wps="http://schemas.microsoft.com/office/word/2010/wordprocessingShape" mc:Ignorable="w14 w15 w16se w16cid w16 w16cex w16sdtdh wp14">
+  <w:abstractNum w:abstractNumId="0" w15:restartNumberingAfterBreak="0">
+    <w:nsid w:val="33267977"/>
+    <w:multiLevelType w:val="hybridMultilevel"/>
+    <w:tmpl w:val="4080B936"/>
+    <w:lvl w:ilvl="0" w:tplc="B48272B0">
+      <w:start w:val="1"/>
+      <w:numFmt w:val="decimal"/>
+      <w:lvlText w:val="%1."/>
+      <w:lvlJc w:val="left"/>
+      <w:pPr>
+        <w:ind w:left="720" w:hanging="360"/>
+      </w:pPr>
+      <w:rPr>
+        <w:rFonts w:hint="default"/>
+      </w:rPr>
+    </w:lvl>
+    <w:lvl w:ilvl="1" w:tplc="04090019" w:tentative="1">
+      <w:start w:val="1"/>
+      <w:numFmt w:val="lowerLetter"/>
+      <w:lvlText w:val="%2."/>
+      <w:lvlJc w:val="left"/>
+      <w:pPr>
+        <w:ind w:left="1440" w:hanging="360"/>
+      </w:pPr>
+    </w:lvl>
+    <w:lvl w:ilvl="2" w:tplc="0409001B" w:tentative="1">
+      <w:start w:val="1"/>
+      <w:numFmt w:val="lowerRoman"/>
+      <w:lvlText w:val="%3."/>
+      <w:lvlJc w:val="right"/>
+      <w:pPr>
+        <w:ind w:left="2160" w:hanging="180"/>
+      </w:pPr>
+    </w:lvl>
+    <w:lvl w:ilvl="3" w:tplc="0409000F" w:tentative="1">
+      <w:start w:val="1"/>
+      <w:numFmt w:val="decimal"/>
+      <w:lvlText w:val="%4."/>
+      <w:lvlJc w:val="left"/>
+      <w:pPr>
+        <w:ind w:left="2880" w:hanging="360"/>
+      </w:pPr>
+    </w:lvl>
+    <w:lvl w:ilvl="4" w:tplc="04090019" w:tentative="1">
+      <w:start w:val="1"/>
+      <w:numFmt w:val="lowerLetter"/>
+      <w:lvlText w:val="%5."/>
+      <w:lvlJc w:val="left"/>
+      <w:pPr>
+        <w:ind w:left="3600" w:hanging="360"/>
+      </w:pPr>
+    </w:lvl>
+    <w:lvl w:ilvl="5" w:tplc="0409001B" w:tentative="1">
+      <w:start w:val="1"/>
+      <w:numFmt w:val="lowerRoman"/>
+      <w:lvlText w:val="%6."/>
+      <w:lvlJc w:val="right"/>
+      <w:pPr>
+        <w:ind w:left="4320" w:hanging="180"/>
+      </w:pPr>
+    </w:lvl>
+    <w:lvl w:ilvl="6" w:tplc="0409000F" w:tentative="1">
+      <w:start w:val="1"/>
+      <w:numFmt w:val="decimal"/>
+      <w:lvlText w:val="%7."/>
+      <w:lvlJc w:val="left"/>
+      <w:pPr>
+        <w:ind w:left="5040" w:hanging="360"/>
+      </w:pPr>
+    </w:lvl>
+    <w:lvl w:ilvl="7" w:tplc="04090019" w:tentative="1">
+      <w:start w:val="1"/>
+      <w:numFmt w:val="lowerLetter"/>
+      <w:lvlText w:val="%8."/>
+      <w:lvlJc w:val="left"/>
+      <w:pPr>
+        <w:ind w:left="5760" w:hanging="360"/>
+      </w:pPr>
+    </w:lvl>
+    <w:lvl w:ilvl="8" w:tplc="0409001B" w:tentative="1">
+      <w:start w:val="1"/>
+      <w:numFmt w:val="lowerRoman"/>
+      <w:lvlText w:val="%9."/>
+      <w:lvlJc w:val="right"/>
+      <w:pPr>
+        <w:ind w:left="6480" w:hanging="180"/>
+      </w:pPr>
+    </w:lvl>
+  </w:abstractNum>
+  <w:num w:numId="1" w16cid:durableId="681514206">
+    <w:abstractNumId w:val="0"/>
+  </w:num>
+</w:numbering>
 </file>
 
 <file path=word/styles.xml><?xml version="1.0" encoding="utf-8"?>
@@ -742,6 +1294,17 @@
       <w:lang w:val="en-US"/>
     </w:rPr>
   </w:style>
+  <w:style w:type="paragraph" w:styleId="ListParagraph">
+    <w:name w:val="List Paragraph"/>
+    <w:basedOn w:val="Normal"/>
+    <w:uiPriority w:val="34"/>
+    <w:qFormat/>
+    <w:rsid w:val="00B33C25"/>
+    <w:pPr>
+      <w:ind w:left="720"/>
+      <w:contextualSpacing/>
+    </w:pPr>
+  </w:style>
 </w:styles>
 </file>
 

</xml_diff>